<commit_message>
punkt kontrolny - feedback
</commit_message>
<xml_diff>
--- a/DOKUMENTACJA_praca_zaliczeniowa.docx
+++ b/DOKUMENTACJA_praca_zaliczeniowa.docx
@@ -5017,8 +5017,19 @@
     </w:sdt>
     <w:p>
       <w:pPr>
-        <w:pStyle w:val="Nagwekspisutreci"/>
-      </w:pPr>
+        <w:jc w:val="left"/>
+        <w:rPr>
+          <w:rFonts w:eastAsiaTheme="majorEastAsia"/>
+          <w:b/>
+          <w:bCs/>
+          <w:kern w:val="2"/>
+          <w:sz w:val="32"/>
+          <w:szCs w:val="32"/>
+        </w:rPr>
+      </w:pPr>
+      <w:r>
+        <w:br w:type="page"/>
+      </w:r>
     </w:p>
     <w:p>
       <w:pPr>
@@ -5125,6 +5136,24 @@
       <w:bookmarkEnd w:id="3"/>
     </w:p>
     <w:p>
+      <w:r>
+        <w:softHyphen/>
+      </w:r>
+      <w:r>
+        <w:softHyphen/>
+      </w:r>
+      <w:r>
+        <w:softHyphen/>
+      </w:r>
+      <w:r>
+        <w:softHyphen/>
+      </w:r>
+      <w:r>
+        <w:softHyphen/>
+      </w:r>
+      <w:r>
+        <w:softHyphen/>
+      </w:r>
       <w:r>
         <w:t>Tabela lub lista z pojęciami, które wymagają wyjaśnienia, wraz z tymi wyjaśnieniami – w szczególności synonimy różnych pojęć używanych w dokumentacji.</w:t>
       </w:r>

</xml_diff>